<commit_message>
Added a "yellow" time to switching phases in MaxPressure
</commit_message>
<xml_diff>
--- a/cityflow_information/Manhattan phases.docx
+++ b/cityflow_information/Manhattan phases.docx
@@ -469,8 +469,6 @@
           </wp:inline>
         </w:drawing>
       </w:r>
-      <w:bookmarkStart w:id="0" w:name="_GoBack"/>
-      <w:bookmarkEnd w:id="0"/>
     </w:p>
     <w:p>
       <w:pPr>
@@ -722,13 +720,23 @@
         <w:lastRenderedPageBreak/>
         <w:t xml:space="preserve">Manhattan phase id: 8: </w:t>
       </w:r>
+      <w:bookmarkStart w:id="0" w:name="_GoBack"/>
       <w:r>
         <w:rPr>
           <w:b/>
           <w:noProof/>
           <w:lang w:val="en-US" w:eastAsia="nl-NL"/>
         </w:rPr>
-        <w:t>S-WES</w:t>
+        <w:t>N</w:t>
+      </w:r>
+      <w:bookmarkEnd w:id="0"/>
+      <w:r>
+        <w:rPr>
+          <w:b/>
+          <w:noProof/>
+          <w:lang w:val="en-US" w:eastAsia="nl-NL"/>
+        </w:rPr>
+        <w:t>-WES</w:t>
       </w:r>
     </w:p>
     <w:p>

</xml_diff>

<commit_message>
Fixed training data to training phase.
</commit_message>
<xml_diff>
--- a/cityflow_information/Manhattan phases.docx
+++ b/cityflow_information/Manhattan phases.docx
@@ -469,8 +469,6 @@
           </wp:inline>
         </w:drawing>
       </w:r>
-      <w:bookmarkStart w:id="0" w:name="_GoBack"/>
-      <w:bookmarkEnd w:id="0"/>
     </w:p>
     <w:p>
       <w:pPr>
@@ -566,7 +564,17 @@
           <w:noProof/>
           <w:lang w:eastAsia="nl-NL"/>
         </w:rPr>
-        <w:t>E-NSW</w:t>
+        <w:t>E</w:t>
+      </w:r>
+      <w:bookmarkStart w:id="0" w:name="_GoBack"/>
+      <w:bookmarkEnd w:id="0"/>
+      <w:r>
+        <w:rPr>
+          <w:b/>
+          <w:noProof/>
+          <w:lang w:eastAsia="nl-NL"/>
+        </w:rPr>
+        <w:t>-NSW</w:t>
       </w:r>
     </w:p>
     <w:p>
@@ -728,7 +736,15 @@
           <w:noProof/>
           <w:lang w:val="en-US" w:eastAsia="nl-NL"/>
         </w:rPr>
-        <w:t>S-WES</w:t>
+        <w:t>N</w:t>
+      </w:r>
+      <w:r>
+        <w:rPr>
+          <w:b/>
+          <w:noProof/>
+          <w:lang w:val="en-US" w:eastAsia="nl-NL"/>
+        </w:rPr>
+        <w:t>-WES</w:t>
       </w:r>
     </w:p>
     <w:p>

</xml_diff>

<commit_message>
Added the CoLight mode only results to the parser and added the generated plots to the git.
</commit_message>
<xml_diff>
--- a/cityflow_information/Manhattan phases.docx
+++ b/cityflow_information/Manhattan phases.docx
@@ -564,17 +564,7 @@
           <w:noProof/>
           <w:lang w:eastAsia="nl-NL"/>
         </w:rPr>
-        <w:t>E</w:t>
-      </w:r>
-      <w:bookmarkStart w:id="0" w:name="_GoBack"/>
-      <w:bookmarkEnd w:id="0"/>
-      <w:r>
-        <w:rPr>
-          <w:b/>
-          <w:noProof/>
-          <w:lang w:eastAsia="nl-NL"/>
-        </w:rPr>
-        <w:t>-NSW</w:t>
+        <w:t>E-NSW</w:t>
       </w:r>
     </w:p>
     <w:p>
@@ -730,6 +720,7 @@
         <w:lastRenderedPageBreak/>
         <w:t xml:space="preserve">Manhattan phase id: 8: </w:t>
       </w:r>
+      <w:bookmarkStart w:id="0" w:name="_GoBack"/>
       <w:r>
         <w:rPr>
           <w:b/>
@@ -738,6 +729,7 @@
         </w:rPr>
         <w:t>N</w:t>
       </w:r>
+      <w:bookmarkEnd w:id="0"/>
       <w:r>
         <w:rPr>
           <w:b/>

</xml_diff>